<commit_message>
crates & unclamped camera
</commit_message>
<xml_diff>
--- a/Documents/Game Design Document v.3.docx
+++ b/Documents/Game Design Document v.3.docx
@@ -2715,105 +2715,103 @@
           <w:szCs w:val="24"/>
         </w:rPr>
       </w:pPr>
-      <w:bookmarkStart w:id="11" w:name="_GoBack"/>
+    </w:p>
+    <w:p>
+      <w:pPr>
+        <w:ind w:left="720"/>
+        <w:rPr>
+          <w:i/>
+          <w:sz w:val="24"/>
+          <w:szCs w:val="24"/>
+        </w:rPr>
+      </w:pPr>
+      <w:r>
+        <w:rPr>
+          <w:i/>
+          <w:sz w:val="24"/>
+          <w:szCs w:val="24"/>
+        </w:rPr>
+        <w:t xml:space="preserve">Level 2: </w:t>
+      </w:r>
+      <w:r>
+        <w:rPr>
+          <w:i/>
+          <w:sz w:val="24"/>
+          <w:szCs w:val="24"/>
+        </w:rPr>
+        <w:t xml:space="preserve">Scary room – This is the room where he had never been, but he knew it existed. It has dangerous </w:t>
+      </w:r>
+      <w:r>
+        <w:rPr>
+          <w:i/>
+          <w:sz w:val="24"/>
+          <w:szCs w:val="24"/>
+        </w:rPr>
+        <w:t>Spider</w:t>
+      </w:r>
+      <w:r>
+        <w:rPr>
+          <w:i/>
+          <w:sz w:val="24"/>
+          <w:szCs w:val="24"/>
+        </w:rPr>
+        <w:t>. There will be a weapon and energy boost hidden on this level.</w:t>
+      </w:r>
+      <w:r>
+        <w:rPr>
+          <w:i/>
+          <w:sz w:val="24"/>
+          <w:szCs w:val="24"/>
+        </w:rPr>
+        <w:t xml:space="preserve"> This room has spikes. </w:t>
+      </w:r>
+    </w:p>
+    <w:p>
+      <w:pPr>
+        <w:ind w:left="720"/>
+        <w:rPr>
+          <w:i/>
+          <w:sz w:val="24"/>
+          <w:szCs w:val="24"/>
+        </w:rPr>
+      </w:pPr>
+      <w:r>
+        <w:rPr>
+          <w:i/>
+          <w:sz w:val="24"/>
+          <w:szCs w:val="24"/>
+        </w:rPr>
+        <w:t xml:space="preserve">Level 3: Outside room – This room gives him hope as he sees first daylight from end of the room. But wait! There are </w:t>
+      </w:r>
+      <w:r>
+        <w:rPr>
+          <w:i/>
+          <w:sz w:val="24"/>
+          <w:szCs w:val="24"/>
+        </w:rPr>
+        <w:t>giant bats</w:t>
+      </w:r>
+      <w:r>
+        <w:rPr>
+          <w:i/>
+          <w:sz w:val="24"/>
+          <w:szCs w:val="24"/>
+        </w:rPr>
+        <w:t xml:space="preserve"> that resides there. </w:t>
+      </w:r>
+    </w:p>
+    <w:p>
+      <w:pPr>
+        <w:pStyle w:val="Heading1"/>
+      </w:pPr>
+      <w:bookmarkStart w:id="11" w:name="_Toc507774674"/>
+      <w:r>
+        <w:rPr>
+          <w:rFonts w:eastAsia="Calibri"/>
+        </w:rPr>
+        <w:t>Characters</w:t>
+      </w:r>
       <w:bookmarkEnd w:id="11"/>
-    </w:p>
-    <w:p>
-      <w:pPr>
-        <w:ind w:left="720"/>
-        <w:rPr>
-          <w:i/>
-          <w:sz w:val="24"/>
-          <w:szCs w:val="24"/>
-        </w:rPr>
-      </w:pPr>
-      <w:r>
-        <w:rPr>
-          <w:i/>
-          <w:sz w:val="24"/>
-          <w:szCs w:val="24"/>
-        </w:rPr>
-        <w:t xml:space="preserve">Level 2: </w:t>
-      </w:r>
-      <w:r>
-        <w:rPr>
-          <w:i/>
-          <w:sz w:val="24"/>
-          <w:szCs w:val="24"/>
-        </w:rPr>
-        <w:t xml:space="preserve">Scary room – This is the room where he had never been, but he knew it existed. It has dangerous </w:t>
-      </w:r>
-      <w:r>
-        <w:rPr>
-          <w:i/>
-          <w:sz w:val="24"/>
-          <w:szCs w:val="24"/>
-        </w:rPr>
-        <w:t>Spider</w:t>
-      </w:r>
-      <w:r>
-        <w:rPr>
-          <w:i/>
-          <w:sz w:val="24"/>
-          <w:szCs w:val="24"/>
-        </w:rPr>
-        <w:t>. There will be a weapon and energy boost hidden on this level.</w:t>
-      </w:r>
-      <w:r>
-        <w:rPr>
-          <w:i/>
-          <w:sz w:val="24"/>
-          <w:szCs w:val="24"/>
-        </w:rPr>
-        <w:t xml:space="preserve"> This room has spikes. </w:t>
-      </w:r>
-    </w:p>
-    <w:p>
-      <w:pPr>
-        <w:ind w:left="720"/>
-        <w:rPr>
-          <w:i/>
-          <w:sz w:val="24"/>
-          <w:szCs w:val="24"/>
-        </w:rPr>
-      </w:pPr>
-      <w:r>
-        <w:rPr>
-          <w:i/>
-          <w:sz w:val="24"/>
-          <w:szCs w:val="24"/>
-        </w:rPr>
-        <w:t xml:space="preserve">Level 3: Outside room – This room gives him hope as he sees first daylight from end of the room. But wait! There are </w:t>
-      </w:r>
-      <w:r>
-        <w:rPr>
-          <w:i/>
-          <w:sz w:val="24"/>
-          <w:szCs w:val="24"/>
-        </w:rPr>
-        <w:t>giant bats</w:t>
-      </w:r>
-      <w:r>
-        <w:rPr>
-          <w:i/>
-          <w:sz w:val="24"/>
-          <w:szCs w:val="24"/>
-        </w:rPr>
-        <w:t xml:space="preserve"> that resides there. </w:t>
-      </w:r>
-    </w:p>
-    <w:p>
-      <w:pPr>
-        <w:pStyle w:val="Heading1"/>
-      </w:pPr>
-      <w:bookmarkStart w:id="12" w:name="_Toc507774674"/>
-      <w:r>
-        <w:rPr>
-          <w:rFonts w:eastAsia="Calibri"/>
-        </w:rPr>
-        <w:t>Characters</w:t>
-      </w:r>
-      <w:bookmarkEnd w:id="12"/>
     </w:p>
     <w:p>
       <w:pPr>
@@ -2925,7 +2923,7 @@
       <w:pPr>
         <w:pStyle w:val="Heading1"/>
       </w:pPr>
-      <w:bookmarkStart w:id="13" w:name="_Toc507774675"/>
+      <w:bookmarkStart w:id="12" w:name="_Toc507774675"/>
       <w:r>
         <w:rPr>
           <w:rFonts w:eastAsia="Calibri"/>
@@ -2933,6 +2931,660 @@
         <w:lastRenderedPageBreak/>
         <w:t>Enemies</w:t>
       </w:r>
+      <w:bookmarkEnd w:id="12"/>
+    </w:p>
+    <w:p>
+      <w:pPr>
+        <w:ind w:left="720"/>
+        <w:rPr>
+          <w:i/>
+          <w:sz w:val="24"/>
+          <w:szCs w:val="24"/>
+        </w:rPr>
+      </w:pPr>
+      <w:r>
+        <w:rPr>
+          <w:b/>
+          <w:i/>
+          <w:sz w:val="24"/>
+          <w:szCs w:val="24"/>
+        </w:rPr>
+        <w:t xml:space="preserve">Giant </w:t>
+      </w:r>
+      <w:r>
+        <w:rPr>
+          <w:b/>
+          <w:i/>
+          <w:sz w:val="24"/>
+          <w:szCs w:val="24"/>
+        </w:rPr>
+        <w:t>beetle</w:t>
+      </w:r>
+      <w:r>
+        <w:rPr>
+          <w:i/>
+          <w:sz w:val="24"/>
+          <w:szCs w:val="24"/>
+        </w:rPr>
+        <w:t>:</w:t>
+      </w:r>
+    </w:p>
+    <w:p>
+      <w:pPr>
+        <w:ind w:left="720"/>
+        <w:rPr>
+          <w:i/>
+          <w:sz w:val="24"/>
+          <w:szCs w:val="24"/>
+        </w:rPr>
+      </w:pPr>
+      <w:r>
+        <w:rPr>
+          <w:i/>
+          <w:sz w:val="24"/>
+          <w:szCs w:val="24"/>
+        </w:rPr>
+        <w:t>health: high</w:t>
+      </w:r>
+    </w:p>
+    <w:p>
+      <w:pPr>
+        <w:ind w:left="720"/>
+        <w:rPr>
+          <w:i/>
+          <w:sz w:val="24"/>
+          <w:szCs w:val="24"/>
+        </w:rPr>
+      </w:pPr>
+      <w:r>
+        <w:rPr>
+          <w:i/>
+          <w:sz w:val="24"/>
+          <w:szCs w:val="24"/>
+        </w:rPr>
+        <w:t>damage: medium</w:t>
+      </w:r>
+    </w:p>
+    <w:p>
+      <w:pPr>
+        <w:ind w:left="720"/>
+        <w:rPr>
+          <w:i/>
+          <w:sz w:val="24"/>
+          <w:szCs w:val="24"/>
+        </w:rPr>
+      </w:pPr>
+      <w:r>
+        <w:rPr>
+          <w:i/>
+          <w:sz w:val="24"/>
+          <w:szCs w:val="24"/>
+        </w:rPr>
+        <w:t>speed: slow</w:t>
+      </w:r>
+    </w:p>
+    <w:p>
+      <w:pPr>
+        <w:ind w:left="720"/>
+        <w:rPr>
+          <w:i/>
+          <w:sz w:val="24"/>
+          <w:szCs w:val="24"/>
+        </w:rPr>
+      </w:pPr>
+      <w:r>
+        <w:rPr>
+          <w:i/>
+          <w:sz w:val="24"/>
+          <w:szCs w:val="24"/>
+        </w:rPr>
+        <w:t>I</w:t>
+      </w:r>
+      <w:r>
+        <w:rPr>
+          <w:i/>
+          <w:sz w:val="24"/>
+          <w:szCs w:val="24"/>
+        </w:rPr>
+        <w:t>ts slow speed leaves it vulnerable to ranged attacks.</w:t>
+      </w:r>
+      <w:r>
+        <w:rPr>
+          <w:i/>
+          <w:sz w:val="24"/>
+          <w:szCs w:val="24"/>
+        </w:rPr>
+        <w:t xml:space="preserve"> Just dodge them and find safe passage! </w:t>
+      </w:r>
+    </w:p>
+    <w:p>
+      <w:pPr>
+        <w:ind w:left="720"/>
+        <w:rPr>
+          <w:i/>
+          <w:sz w:val="24"/>
+          <w:szCs w:val="24"/>
+        </w:rPr>
+      </w:pPr>
+    </w:p>
+    <w:p>
+      <w:pPr>
+        <w:ind w:left="720"/>
+        <w:rPr>
+          <w:i/>
+          <w:sz w:val="24"/>
+          <w:szCs w:val="24"/>
+        </w:rPr>
+      </w:pPr>
+      <w:r>
+        <w:rPr>
+          <w:b/>
+          <w:i/>
+          <w:sz w:val="24"/>
+          <w:szCs w:val="24"/>
+        </w:rPr>
+        <w:t>Giant spider</w:t>
+      </w:r>
+      <w:r>
+        <w:rPr>
+          <w:i/>
+          <w:sz w:val="24"/>
+          <w:szCs w:val="24"/>
+        </w:rPr>
+        <w:t>:</w:t>
+      </w:r>
+    </w:p>
+    <w:p>
+      <w:pPr>
+        <w:ind w:left="720"/>
+        <w:rPr>
+          <w:i/>
+          <w:sz w:val="24"/>
+          <w:szCs w:val="24"/>
+        </w:rPr>
+      </w:pPr>
+      <w:r>
+        <w:rPr>
+          <w:i/>
+          <w:sz w:val="24"/>
+          <w:szCs w:val="24"/>
+        </w:rPr>
+        <w:t>health: medium</w:t>
+      </w:r>
+    </w:p>
+    <w:p>
+      <w:pPr>
+        <w:ind w:left="720"/>
+        <w:rPr>
+          <w:i/>
+          <w:sz w:val="24"/>
+          <w:szCs w:val="24"/>
+        </w:rPr>
+      </w:pPr>
+      <w:r>
+        <w:rPr>
+          <w:i/>
+          <w:sz w:val="24"/>
+          <w:szCs w:val="24"/>
+        </w:rPr>
+        <w:t>damage: medium</w:t>
+      </w:r>
+    </w:p>
+    <w:p>
+      <w:pPr>
+        <w:ind w:left="720"/>
+        <w:rPr>
+          <w:i/>
+          <w:sz w:val="24"/>
+          <w:szCs w:val="24"/>
+        </w:rPr>
+      </w:pPr>
+      <w:r>
+        <w:rPr>
+          <w:i/>
+          <w:sz w:val="24"/>
+          <w:szCs w:val="24"/>
+        </w:rPr>
+        <w:t>speed: medium</w:t>
+      </w:r>
+    </w:p>
+    <w:p>
+      <w:pPr>
+        <w:ind w:left="720"/>
+        <w:rPr>
+          <w:i/>
+          <w:sz w:val="24"/>
+          <w:szCs w:val="24"/>
+        </w:rPr>
+      </w:pPr>
+      <w:r>
+        <w:rPr>
+          <w:i/>
+          <w:sz w:val="24"/>
+          <w:szCs w:val="24"/>
+        </w:rPr>
+        <w:t>The biggest immediate threat of the three enemy types, these enemies should be a player's top priority...</w:t>
+      </w:r>
+    </w:p>
+    <w:p>
+      <w:pPr>
+        <w:ind w:left="720"/>
+        <w:rPr>
+          <w:i/>
+          <w:sz w:val="24"/>
+          <w:szCs w:val="24"/>
+        </w:rPr>
+      </w:pPr>
+    </w:p>
+    <w:p>
+      <w:pPr>
+        <w:ind w:left="720"/>
+        <w:rPr>
+          <w:i/>
+          <w:sz w:val="24"/>
+          <w:szCs w:val="24"/>
+        </w:rPr>
+      </w:pPr>
+      <w:r>
+        <w:rPr>
+          <w:b/>
+          <w:i/>
+          <w:sz w:val="24"/>
+          <w:szCs w:val="24"/>
+        </w:rPr>
+        <w:t>Poison</w:t>
+      </w:r>
+      <w:r>
+        <w:rPr>
+          <w:b/>
+          <w:i/>
+          <w:sz w:val="24"/>
+          <w:szCs w:val="24"/>
+        </w:rPr>
+        <w:t xml:space="preserve"> spider</w:t>
+      </w:r>
+      <w:r>
+        <w:rPr>
+          <w:i/>
+          <w:sz w:val="24"/>
+          <w:szCs w:val="24"/>
+        </w:rPr>
+        <w:t>:</w:t>
+      </w:r>
+    </w:p>
+    <w:p>
+      <w:pPr>
+        <w:ind w:left="720"/>
+        <w:rPr>
+          <w:i/>
+          <w:sz w:val="24"/>
+          <w:szCs w:val="24"/>
+        </w:rPr>
+      </w:pPr>
+      <w:r>
+        <w:rPr>
+          <w:i/>
+          <w:sz w:val="24"/>
+          <w:szCs w:val="24"/>
+        </w:rPr>
+        <w:t xml:space="preserve">health: </w:t>
+      </w:r>
+      <w:r>
+        <w:rPr>
+          <w:i/>
+          <w:sz w:val="24"/>
+          <w:szCs w:val="24"/>
+        </w:rPr>
+        <w:t>low</w:t>
+      </w:r>
+    </w:p>
+    <w:p>
+      <w:pPr>
+        <w:ind w:left="720"/>
+        <w:rPr>
+          <w:i/>
+          <w:sz w:val="24"/>
+          <w:szCs w:val="24"/>
+        </w:rPr>
+      </w:pPr>
+      <w:r>
+        <w:rPr>
+          <w:i/>
+          <w:sz w:val="24"/>
+          <w:szCs w:val="24"/>
+        </w:rPr>
+        <w:t xml:space="preserve">damage: </w:t>
+      </w:r>
+      <w:r>
+        <w:rPr>
+          <w:i/>
+          <w:sz w:val="24"/>
+          <w:szCs w:val="24"/>
+        </w:rPr>
+        <w:t>high</w:t>
+      </w:r>
+    </w:p>
+    <w:p>
+      <w:pPr>
+        <w:ind w:left="720"/>
+        <w:rPr>
+          <w:i/>
+          <w:sz w:val="24"/>
+          <w:szCs w:val="24"/>
+        </w:rPr>
+      </w:pPr>
+      <w:r>
+        <w:rPr>
+          <w:i/>
+          <w:sz w:val="24"/>
+          <w:szCs w:val="24"/>
+        </w:rPr>
+        <w:t>speed: medium</w:t>
+      </w:r>
+    </w:p>
+    <w:p>
+      <w:pPr>
+        <w:ind w:left="720"/>
+        <w:rPr>
+          <w:i/>
+          <w:sz w:val="24"/>
+          <w:szCs w:val="24"/>
+        </w:rPr>
+      </w:pPr>
+      <w:r>
+        <w:rPr>
+          <w:i/>
+          <w:sz w:val="24"/>
+          <w:szCs w:val="24"/>
+        </w:rPr>
+        <w:t>The biggest immediate threat of the three enemy types, these enemies should be a player's top priority...</w:t>
+      </w:r>
+    </w:p>
+    <w:p>
+      <w:pPr>
+        <w:pBdr>
+          <w:top w:val="none" w:sz="0" w:space="0" w:color="auto"/>
+          <w:left w:val="none" w:sz="0" w:space="0" w:color="auto"/>
+          <w:bottom w:val="none" w:sz="0" w:space="0" w:color="auto"/>
+          <w:right w:val="none" w:sz="0" w:space="0" w:color="auto"/>
+          <w:between w:val="none" w:sz="0" w:space="0" w:color="auto"/>
+        </w:pBdr>
+        <w:spacing w:after="160" w:line="259" w:lineRule="auto"/>
+        <w:rPr>
+          <w:i/>
+          <w:sz w:val="24"/>
+          <w:szCs w:val="24"/>
+        </w:rPr>
+      </w:pPr>
+      <w:r>
+        <w:rPr>
+          <w:i/>
+          <w:sz w:val="24"/>
+          <w:szCs w:val="24"/>
+        </w:rPr>
+        <w:br w:type="page"/>
+      </w:r>
+    </w:p>
+    <w:p>
+      <w:pPr>
+        <w:ind w:left="720"/>
+        <w:rPr>
+          <w:i/>
+          <w:sz w:val="24"/>
+          <w:szCs w:val="24"/>
+        </w:rPr>
+      </w:pPr>
+      <w:r>
+        <w:rPr>
+          <w:b/>
+          <w:i/>
+          <w:sz w:val="24"/>
+          <w:szCs w:val="24"/>
+        </w:rPr>
+        <w:lastRenderedPageBreak/>
+        <w:t>Bat</w:t>
+      </w:r>
+      <w:r>
+        <w:rPr>
+          <w:i/>
+          <w:sz w:val="24"/>
+          <w:szCs w:val="24"/>
+        </w:rPr>
+        <w:t>:</w:t>
+      </w:r>
+    </w:p>
+    <w:p>
+      <w:pPr>
+        <w:ind w:left="720"/>
+        <w:rPr>
+          <w:i/>
+          <w:sz w:val="24"/>
+          <w:szCs w:val="24"/>
+        </w:rPr>
+      </w:pPr>
+      <w:r>
+        <w:rPr>
+          <w:i/>
+          <w:sz w:val="24"/>
+          <w:szCs w:val="24"/>
+        </w:rPr>
+        <w:t>health: low</w:t>
+      </w:r>
+    </w:p>
+    <w:p>
+      <w:pPr>
+        <w:ind w:left="720"/>
+        <w:rPr>
+          <w:i/>
+          <w:sz w:val="24"/>
+          <w:szCs w:val="24"/>
+        </w:rPr>
+      </w:pPr>
+      <w:r>
+        <w:rPr>
+          <w:i/>
+          <w:sz w:val="24"/>
+          <w:szCs w:val="24"/>
+        </w:rPr>
+        <w:t>damage: low</w:t>
+      </w:r>
+    </w:p>
+    <w:p>
+      <w:pPr>
+        <w:ind w:left="720"/>
+        <w:rPr>
+          <w:i/>
+          <w:sz w:val="24"/>
+          <w:szCs w:val="24"/>
+        </w:rPr>
+      </w:pPr>
+      <w:r>
+        <w:rPr>
+          <w:i/>
+          <w:sz w:val="24"/>
+          <w:szCs w:val="24"/>
+        </w:rPr>
+        <w:t>speed: fast</w:t>
+      </w:r>
+    </w:p>
+    <w:p>
+      <w:pPr>
+        <w:ind w:left="720"/>
+        <w:rPr>
+          <w:i/>
+          <w:sz w:val="24"/>
+          <w:szCs w:val="24"/>
+        </w:rPr>
+      </w:pPr>
+      <w:proofErr w:type="gramStart"/>
+      <w:r>
+        <w:rPr>
+          <w:i/>
+          <w:sz w:val="24"/>
+          <w:szCs w:val="24"/>
+        </w:rPr>
+        <w:t>G</w:t>
+      </w:r>
+      <w:r>
+        <w:rPr>
+          <w:i/>
+          <w:sz w:val="24"/>
+          <w:szCs w:val="24"/>
+        </w:rPr>
+        <w:t>enerally</w:t>
+      </w:r>
+      <w:proofErr w:type="gramEnd"/>
+      <w:r>
+        <w:rPr>
+          <w:i/>
+          <w:sz w:val="24"/>
+          <w:szCs w:val="24"/>
+        </w:rPr>
+        <w:t xml:space="preserve"> just a nuisance, it's most dangerous in narrow halls with nowhere to go to dodge, when in a group, or when paired with tougher enemies that keep the player distracted</w:t>
+      </w:r>
+    </w:p>
+    <w:p>
+      <w:pPr>
+        <w:ind w:left="720"/>
+        <w:rPr>
+          <w:i/>
+          <w:sz w:val="24"/>
+          <w:szCs w:val="24"/>
+        </w:rPr>
+      </w:pPr>
+    </w:p>
+    <w:p>
+      <w:pPr>
+        <w:ind w:left="720"/>
+        <w:rPr>
+          <w:i/>
+          <w:sz w:val="24"/>
+          <w:szCs w:val="24"/>
+        </w:rPr>
+      </w:pPr>
+      <w:r>
+        <w:rPr>
+          <w:b/>
+          <w:i/>
+          <w:sz w:val="24"/>
+          <w:szCs w:val="24"/>
+        </w:rPr>
+        <w:t xml:space="preserve">Giant </w:t>
+      </w:r>
+      <w:r>
+        <w:rPr>
+          <w:b/>
+          <w:i/>
+          <w:sz w:val="24"/>
+          <w:szCs w:val="24"/>
+        </w:rPr>
+        <w:t>Bat</w:t>
+      </w:r>
+      <w:r>
+        <w:rPr>
+          <w:i/>
+          <w:sz w:val="24"/>
+          <w:szCs w:val="24"/>
+        </w:rPr>
+        <w:t>:</w:t>
+      </w:r>
+    </w:p>
+    <w:p>
+      <w:pPr>
+        <w:ind w:left="720"/>
+        <w:rPr>
+          <w:i/>
+          <w:sz w:val="24"/>
+          <w:szCs w:val="24"/>
+        </w:rPr>
+      </w:pPr>
+      <w:r>
+        <w:rPr>
+          <w:i/>
+          <w:sz w:val="24"/>
+          <w:szCs w:val="24"/>
+        </w:rPr>
+        <w:t xml:space="preserve">health: </w:t>
+      </w:r>
+      <w:r>
+        <w:rPr>
+          <w:i/>
+          <w:sz w:val="24"/>
+          <w:szCs w:val="24"/>
+        </w:rPr>
+        <w:t>very high</w:t>
+      </w:r>
+    </w:p>
+    <w:p>
+      <w:pPr>
+        <w:ind w:left="720"/>
+        <w:rPr>
+          <w:i/>
+          <w:sz w:val="24"/>
+          <w:szCs w:val="24"/>
+        </w:rPr>
+      </w:pPr>
+      <w:r>
+        <w:rPr>
+          <w:i/>
+          <w:sz w:val="24"/>
+          <w:szCs w:val="24"/>
+        </w:rPr>
+        <w:t xml:space="preserve">damage: </w:t>
+      </w:r>
+      <w:r>
+        <w:rPr>
+          <w:i/>
+          <w:sz w:val="24"/>
+          <w:szCs w:val="24"/>
+        </w:rPr>
+        <w:t>medium</w:t>
+      </w:r>
+    </w:p>
+    <w:p>
+      <w:pPr>
+        <w:ind w:left="720"/>
+        <w:rPr>
+          <w:i/>
+          <w:sz w:val="24"/>
+          <w:szCs w:val="24"/>
+        </w:rPr>
+      </w:pPr>
+      <w:r>
+        <w:rPr>
+          <w:i/>
+          <w:sz w:val="24"/>
+          <w:szCs w:val="24"/>
+        </w:rPr>
+        <w:t xml:space="preserve">speed: </w:t>
+      </w:r>
+      <w:r>
+        <w:rPr>
+          <w:i/>
+          <w:sz w:val="24"/>
+          <w:szCs w:val="24"/>
+        </w:rPr>
+        <w:t>medium</w:t>
+      </w:r>
+    </w:p>
+    <w:p>
+      <w:pPr>
+        <w:ind w:left="720"/>
+        <w:rPr>
+          <w:i/>
+          <w:sz w:val="24"/>
+          <w:szCs w:val="24"/>
+        </w:rPr>
+      </w:pPr>
+      <w:r>
+        <w:rPr>
+          <w:i/>
+          <w:sz w:val="24"/>
+          <w:szCs w:val="24"/>
+        </w:rPr>
+        <w:t>The boss at the end of the third level, it can periodically summon more bats to help it fight.</w:t>
+      </w:r>
+      <w:bookmarkStart w:id="13" w:name="_GoBack"/>
       <w:bookmarkEnd w:id="13"/>
     </w:p>
     <w:p>
@@ -2944,357 +3596,6 @@
           <w:szCs w:val="24"/>
         </w:rPr>
       </w:pPr>
-      <w:r>
-        <w:rPr>
-          <w:b/>
-          <w:i/>
-          <w:sz w:val="24"/>
-          <w:szCs w:val="24"/>
-        </w:rPr>
-        <w:t>Giant worm</w:t>
-      </w:r>
-      <w:r>
-        <w:rPr>
-          <w:i/>
-          <w:sz w:val="24"/>
-          <w:szCs w:val="24"/>
-        </w:rPr>
-        <w:t>:</w:t>
-      </w:r>
-    </w:p>
-    <w:p>
-      <w:pPr>
-        <w:ind w:left="720"/>
-        <w:rPr>
-          <w:i/>
-          <w:sz w:val="24"/>
-          <w:szCs w:val="24"/>
-        </w:rPr>
-      </w:pPr>
-      <w:r>
-        <w:rPr>
-          <w:i/>
-          <w:sz w:val="24"/>
-          <w:szCs w:val="24"/>
-        </w:rPr>
-        <w:t>health: high</w:t>
-      </w:r>
-    </w:p>
-    <w:p>
-      <w:pPr>
-        <w:ind w:left="720"/>
-        <w:rPr>
-          <w:i/>
-          <w:sz w:val="24"/>
-          <w:szCs w:val="24"/>
-        </w:rPr>
-      </w:pPr>
-      <w:r>
-        <w:rPr>
-          <w:i/>
-          <w:sz w:val="24"/>
-          <w:szCs w:val="24"/>
-        </w:rPr>
-        <w:t>damage: medium</w:t>
-      </w:r>
-    </w:p>
-    <w:p>
-      <w:pPr>
-        <w:ind w:left="720"/>
-        <w:rPr>
-          <w:i/>
-          <w:sz w:val="24"/>
-          <w:szCs w:val="24"/>
-        </w:rPr>
-      </w:pPr>
-      <w:r>
-        <w:rPr>
-          <w:i/>
-          <w:sz w:val="24"/>
-          <w:szCs w:val="24"/>
-        </w:rPr>
-        <w:t>speed: slow</w:t>
-      </w:r>
-    </w:p>
-    <w:p>
-      <w:pPr>
-        <w:ind w:left="720"/>
-        <w:rPr>
-          <w:i/>
-          <w:sz w:val="24"/>
-          <w:szCs w:val="24"/>
-        </w:rPr>
-      </w:pPr>
-      <w:r>
-        <w:rPr>
-          <w:i/>
-          <w:sz w:val="24"/>
-          <w:szCs w:val="24"/>
-        </w:rPr>
-        <w:t>C</w:t>
-      </w:r>
-      <w:r>
-        <w:rPr>
-          <w:i/>
-          <w:sz w:val="24"/>
-          <w:szCs w:val="24"/>
-        </w:rPr>
-        <w:t>logs narrow hallways, cutting off paths to escape, but its length leaves it unable to defend itself when attacked from the sides or behind, and its slow speed leaves it vulnerable to ranged attacks.</w:t>
-      </w:r>
-      <w:r>
-        <w:rPr>
-          <w:i/>
-          <w:sz w:val="24"/>
-          <w:szCs w:val="24"/>
-        </w:rPr>
-        <w:t xml:space="preserve"> Just dodge them and find safe passage! </w:t>
-      </w:r>
-    </w:p>
-    <w:p>
-      <w:pPr>
-        <w:ind w:left="720"/>
-        <w:rPr>
-          <w:i/>
-          <w:sz w:val="24"/>
-          <w:szCs w:val="24"/>
-        </w:rPr>
-      </w:pPr>
-    </w:p>
-    <w:p>
-      <w:pPr>
-        <w:ind w:left="720"/>
-        <w:rPr>
-          <w:i/>
-          <w:sz w:val="24"/>
-          <w:szCs w:val="24"/>
-        </w:rPr>
-      </w:pPr>
-      <w:r>
-        <w:rPr>
-          <w:b/>
-          <w:i/>
-          <w:sz w:val="24"/>
-          <w:szCs w:val="24"/>
-        </w:rPr>
-        <w:t>Giant spider</w:t>
-      </w:r>
-      <w:r>
-        <w:rPr>
-          <w:i/>
-          <w:sz w:val="24"/>
-          <w:szCs w:val="24"/>
-        </w:rPr>
-        <w:t>:</w:t>
-      </w:r>
-    </w:p>
-    <w:p>
-      <w:pPr>
-        <w:ind w:left="720"/>
-        <w:rPr>
-          <w:i/>
-          <w:sz w:val="24"/>
-          <w:szCs w:val="24"/>
-        </w:rPr>
-      </w:pPr>
-      <w:r>
-        <w:rPr>
-          <w:i/>
-          <w:sz w:val="24"/>
-          <w:szCs w:val="24"/>
-        </w:rPr>
-        <w:t>health: medium</w:t>
-      </w:r>
-    </w:p>
-    <w:p>
-      <w:pPr>
-        <w:ind w:left="720"/>
-        <w:rPr>
-          <w:i/>
-          <w:sz w:val="24"/>
-          <w:szCs w:val="24"/>
-        </w:rPr>
-      </w:pPr>
-      <w:r>
-        <w:rPr>
-          <w:i/>
-          <w:sz w:val="24"/>
-          <w:szCs w:val="24"/>
-        </w:rPr>
-        <w:t>damage: medium or high</w:t>
-      </w:r>
-    </w:p>
-    <w:p>
-      <w:pPr>
-        <w:ind w:left="720"/>
-        <w:rPr>
-          <w:i/>
-          <w:sz w:val="24"/>
-          <w:szCs w:val="24"/>
-        </w:rPr>
-      </w:pPr>
-      <w:r>
-        <w:rPr>
-          <w:i/>
-          <w:sz w:val="24"/>
-          <w:szCs w:val="24"/>
-        </w:rPr>
-        <w:t>speed: medium</w:t>
-      </w:r>
-    </w:p>
-    <w:p>
-      <w:pPr>
-        <w:ind w:left="720"/>
-        <w:rPr>
-          <w:i/>
-          <w:sz w:val="24"/>
-          <w:szCs w:val="24"/>
-        </w:rPr>
-      </w:pPr>
-      <w:r>
-        <w:rPr>
-          <w:i/>
-          <w:sz w:val="24"/>
-          <w:szCs w:val="24"/>
-        </w:rPr>
-        <w:t>The biggest immediate threat of the three enemy types, these enemies should be a player's top priority...</w:t>
-      </w:r>
-    </w:p>
-    <w:p>
-      <w:pPr>
-        <w:ind w:left="720"/>
-        <w:rPr>
-          <w:i/>
-          <w:sz w:val="24"/>
-          <w:szCs w:val="24"/>
-        </w:rPr>
-      </w:pPr>
-    </w:p>
-    <w:p>
-      <w:pPr>
-        <w:ind w:left="720"/>
-        <w:rPr>
-          <w:i/>
-          <w:sz w:val="24"/>
-          <w:szCs w:val="24"/>
-        </w:rPr>
-      </w:pPr>
-      <w:r>
-        <w:rPr>
-          <w:b/>
-          <w:i/>
-          <w:sz w:val="24"/>
-          <w:szCs w:val="24"/>
-        </w:rPr>
-        <w:t>Bat</w:t>
-      </w:r>
-      <w:r>
-        <w:rPr>
-          <w:i/>
-          <w:sz w:val="24"/>
-          <w:szCs w:val="24"/>
-        </w:rPr>
-        <w:t>:</w:t>
-      </w:r>
-    </w:p>
-    <w:p>
-      <w:pPr>
-        <w:ind w:left="720"/>
-        <w:rPr>
-          <w:i/>
-          <w:sz w:val="24"/>
-          <w:szCs w:val="24"/>
-        </w:rPr>
-      </w:pPr>
-      <w:r>
-        <w:rPr>
-          <w:i/>
-          <w:sz w:val="24"/>
-          <w:szCs w:val="24"/>
-        </w:rPr>
-        <w:t>health: low</w:t>
-      </w:r>
-    </w:p>
-    <w:p>
-      <w:pPr>
-        <w:ind w:left="720"/>
-        <w:rPr>
-          <w:i/>
-          <w:sz w:val="24"/>
-          <w:szCs w:val="24"/>
-        </w:rPr>
-      </w:pPr>
-      <w:r>
-        <w:rPr>
-          <w:i/>
-          <w:sz w:val="24"/>
-          <w:szCs w:val="24"/>
-        </w:rPr>
-        <w:t>damage: low</w:t>
-      </w:r>
-    </w:p>
-    <w:p>
-      <w:pPr>
-        <w:ind w:left="720"/>
-        <w:rPr>
-          <w:i/>
-          <w:sz w:val="24"/>
-          <w:szCs w:val="24"/>
-        </w:rPr>
-      </w:pPr>
-      <w:r>
-        <w:rPr>
-          <w:i/>
-          <w:sz w:val="24"/>
-          <w:szCs w:val="24"/>
-        </w:rPr>
-        <w:t>speed: fast</w:t>
-      </w:r>
-    </w:p>
-    <w:p>
-      <w:pPr>
-        <w:ind w:left="720"/>
-        <w:rPr>
-          <w:i/>
-          <w:sz w:val="24"/>
-          <w:szCs w:val="24"/>
-        </w:rPr>
-      </w:pPr>
-      <w:proofErr w:type="gramStart"/>
-      <w:r>
-        <w:rPr>
-          <w:i/>
-          <w:sz w:val="24"/>
-          <w:szCs w:val="24"/>
-        </w:rPr>
-        <w:t>G</w:t>
-      </w:r>
-      <w:r>
-        <w:rPr>
-          <w:i/>
-          <w:sz w:val="24"/>
-          <w:szCs w:val="24"/>
-        </w:rPr>
-        <w:t>enerally</w:t>
-      </w:r>
-      <w:proofErr w:type="gramEnd"/>
-      <w:r>
-        <w:rPr>
-          <w:i/>
-          <w:sz w:val="24"/>
-          <w:szCs w:val="24"/>
-        </w:rPr>
-        <w:t xml:space="preserve"> just a nuisance, it's most dangerous in narrow halls with nowhere to go to dodge, when in a group, or when paired with tougher enemies that keep the player distracted</w:t>
-      </w:r>
-    </w:p>
-    <w:p>
-      <w:pPr>
-        <w:ind w:left="720"/>
-        <w:rPr>
-          <w:i/>
-          <w:sz w:val="24"/>
-          <w:szCs w:val="24"/>
-        </w:rPr>
-      </w:pPr>
     </w:p>
     <w:p>
       <w:pPr>
@@ -3305,7 +3606,6 @@
         <w:rPr>
           <w:rFonts w:eastAsia="Calibri"/>
         </w:rPr>
-        <w:lastRenderedPageBreak/>
         <w:t>Weapons</w:t>
       </w:r>
       <w:bookmarkEnd w:id="14"/>
@@ -4765,7 +5065,7 @@
 </file>
 
 <file path=customXml/itemProps1.xml><?xml version="1.0" encoding="utf-8"?>
-<ds:datastoreItem xmlns:ds="http://schemas.openxmlformats.org/officeDocument/2006/customXml" ds:itemID="{B6557305-3CE7-4706-B066-0DF0A91DF1F5}">
+<ds:datastoreItem xmlns:ds="http://schemas.openxmlformats.org/officeDocument/2006/customXml" ds:itemID="{5DBF5FF2-FFE5-484E-9A17-9D9AEE2709ED}">
   <ds:schemaRefs>
     <ds:schemaRef ds:uri="http://schemas.openxmlformats.org/officeDocument/2006/bibliography"/>
   </ds:schemaRefs>

</xml_diff>

<commit_message>
tweaks, revert documentation v3
</commit_message>
<xml_diff>
--- a/Documents/Game Design Document v.3.docx
+++ b/Documents/Game Design Document v.3.docx
@@ -2715,6 +2715,8 @@
           <w:szCs w:val="24"/>
         </w:rPr>
       </w:pPr>
+      <w:bookmarkStart w:id="11" w:name="_GoBack"/>
+      <w:bookmarkEnd w:id="11"/>
     </w:p>
     <w:p>
       <w:pPr>
@@ -2804,14 +2806,14 @@
       <w:pPr>
         <w:pStyle w:val="Heading1"/>
       </w:pPr>
-      <w:bookmarkStart w:id="11" w:name="_Toc507774674"/>
+      <w:bookmarkStart w:id="12" w:name="_Toc507774674"/>
       <w:r>
         <w:rPr>
           <w:rFonts w:eastAsia="Calibri"/>
         </w:rPr>
         <w:t>Characters</w:t>
       </w:r>
-      <w:bookmarkEnd w:id="11"/>
+      <w:bookmarkEnd w:id="12"/>
     </w:p>
     <w:p>
       <w:pPr>
@@ -2923,7 +2925,7 @@
       <w:pPr>
         <w:pStyle w:val="Heading1"/>
       </w:pPr>
-      <w:bookmarkStart w:id="12" w:name="_Toc507774675"/>
+      <w:bookmarkStart w:id="13" w:name="_Toc507774675"/>
       <w:r>
         <w:rPr>
           <w:rFonts w:eastAsia="Calibri"/>
@@ -2931,7 +2933,7 @@
         <w:lastRenderedPageBreak/>
         <w:t>Enemies</w:t>
       </w:r>
-      <w:bookmarkEnd w:id="12"/>
+      <w:bookmarkEnd w:id="13"/>
     </w:p>
     <w:p>
       <w:pPr>
@@ -2949,8 +2951,124 @@
           <w:sz w:val="24"/>
           <w:szCs w:val="24"/>
         </w:rPr>
-        <w:t xml:space="preserve">Giant </w:t>
-      </w:r>
+        <w:t>Giant worm</w:t>
+      </w:r>
+      <w:r>
+        <w:rPr>
+          <w:i/>
+          <w:sz w:val="24"/>
+          <w:szCs w:val="24"/>
+        </w:rPr>
+        <w:t>:</w:t>
+      </w:r>
+    </w:p>
+    <w:p>
+      <w:pPr>
+        <w:ind w:left="720"/>
+        <w:rPr>
+          <w:i/>
+          <w:sz w:val="24"/>
+          <w:szCs w:val="24"/>
+        </w:rPr>
+      </w:pPr>
+      <w:r>
+        <w:rPr>
+          <w:i/>
+          <w:sz w:val="24"/>
+          <w:szCs w:val="24"/>
+        </w:rPr>
+        <w:t>health: high</w:t>
+      </w:r>
+    </w:p>
+    <w:p>
+      <w:pPr>
+        <w:ind w:left="720"/>
+        <w:rPr>
+          <w:i/>
+          <w:sz w:val="24"/>
+          <w:szCs w:val="24"/>
+        </w:rPr>
+      </w:pPr>
+      <w:r>
+        <w:rPr>
+          <w:i/>
+          <w:sz w:val="24"/>
+          <w:szCs w:val="24"/>
+        </w:rPr>
+        <w:t>damage: medium</w:t>
+      </w:r>
+    </w:p>
+    <w:p>
+      <w:pPr>
+        <w:ind w:left="720"/>
+        <w:rPr>
+          <w:i/>
+          <w:sz w:val="24"/>
+          <w:szCs w:val="24"/>
+        </w:rPr>
+      </w:pPr>
+      <w:r>
+        <w:rPr>
+          <w:i/>
+          <w:sz w:val="24"/>
+          <w:szCs w:val="24"/>
+        </w:rPr>
+        <w:t>speed: slow</w:t>
+      </w:r>
+    </w:p>
+    <w:p>
+      <w:pPr>
+        <w:ind w:left="720"/>
+        <w:rPr>
+          <w:i/>
+          <w:sz w:val="24"/>
+          <w:szCs w:val="24"/>
+        </w:rPr>
+      </w:pPr>
+      <w:r>
+        <w:rPr>
+          <w:i/>
+          <w:sz w:val="24"/>
+          <w:szCs w:val="24"/>
+        </w:rPr>
+        <w:t>C</w:t>
+      </w:r>
+      <w:r>
+        <w:rPr>
+          <w:i/>
+          <w:sz w:val="24"/>
+          <w:szCs w:val="24"/>
+        </w:rPr>
+        <w:t>logs narrow hallways, cutting off paths to escape, but its length leaves it unable to defend itself when attacked from the sides or behind, and its slow speed leaves it vulnerable to ranged attacks.</w:t>
+      </w:r>
+      <w:r>
+        <w:rPr>
+          <w:i/>
+          <w:sz w:val="24"/>
+          <w:szCs w:val="24"/>
+        </w:rPr>
+        <w:t xml:space="preserve"> Just dodge them and find safe passage! </w:t>
+      </w:r>
+    </w:p>
+    <w:p>
+      <w:pPr>
+        <w:ind w:left="720"/>
+        <w:rPr>
+          <w:i/>
+          <w:sz w:val="24"/>
+          <w:szCs w:val="24"/>
+        </w:rPr>
+      </w:pPr>
+    </w:p>
+    <w:p>
+      <w:pPr>
+        <w:ind w:left="720"/>
+        <w:rPr>
+          <w:i/>
+          <w:sz w:val="24"/>
+          <w:szCs w:val="24"/>
+        </w:rPr>
+      </w:pPr>
       <w:r>
         <w:rPr>
           <w:b/>
@@ -2958,7 +3076,7 @@
           <w:sz w:val="24"/>
           <w:szCs w:val="24"/>
         </w:rPr>
-        <w:t>beetle</w:t>
+        <w:t>Giant spider</w:t>
       </w:r>
       <w:r>
         <w:rPr>
@@ -2984,7 +3102,7 @@
           <w:sz w:val="24"/>
           <w:szCs w:val="24"/>
         </w:rPr>
-        <w:t>health: high</w:t>
+        <w:t>health: medium</w:t>
       </w:r>
     </w:p>
     <w:p>
@@ -3002,7 +3120,7 @@
           <w:sz w:val="24"/>
           <w:szCs w:val="24"/>
         </w:rPr>
-        <w:t>damage: medium</w:t>
+        <w:t>damage: medium or high</w:t>
       </w:r>
     </w:p>
     <w:p>
@@ -3020,7 +3138,7 @@
           <w:sz w:val="24"/>
           <w:szCs w:val="24"/>
         </w:rPr>
-        <w:t>speed: slow</w:t>
+        <w:t>speed: medium</w:t>
       </w:r>
     </w:p>
     <w:p>
@@ -3038,23 +3156,7 @@
           <w:sz w:val="24"/>
           <w:szCs w:val="24"/>
         </w:rPr>
-        <w:t>I</w:t>
-      </w:r>
-      <w:r>
-        <w:rPr>
-          <w:i/>
-          <w:sz w:val="24"/>
-          <w:szCs w:val="24"/>
-        </w:rPr>
-        <w:t>ts slow speed leaves it vulnerable to ranged attacks.</w:t>
-      </w:r>
-      <w:r>
-        <w:rPr>
-          <w:i/>
-          <w:sz w:val="24"/>
-          <w:szCs w:val="24"/>
-        </w:rPr>
-        <w:t xml:space="preserve"> Just dodge them and find safe passage! </w:t>
+        <w:t>The biggest immediate threat of the three enemy types, these enemies should be a player's top priority...</w:t>
       </w:r>
     </w:p>
     <w:p>
@@ -3083,7 +3185,7 @@
           <w:sz w:val="24"/>
           <w:szCs w:val="24"/>
         </w:rPr>
-        <w:t>Giant spider</w:t>
+        <w:t>Bat</w:t>
       </w:r>
       <w:r>
         <w:rPr>
@@ -3109,7 +3211,7 @@
           <w:sz w:val="24"/>
           <w:szCs w:val="24"/>
         </w:rPr>
-        <w:t>health: medium</w:t>
+        <w:t>health: low</w:t>
       </w:r>
     </w:p>
     <w:p>
@@ -3127,7 +3229,7 @@
           <w:sz w:val="24"/>
           <w:szCs w:val="24"/>
         </w:rPr>
-        <w:t>damage: medium</w:t>
+        <w:t>damage: low</w:t>
       </w:r>
     </w:p>
     <w:p>
@@ -3145,7 +3247,7 @@
           <w:sz w:val="24"/>
           <w:szCs w:val="24"/>
         </w:rPr>
-        <w:t>speed: medium</w:t>
+        <w:t>speed: fast</w:t>
       </w:r>
     </w:p>
     <w:p>
@@ -3157,13 +3259,31 @@
           <w:szCs w:val="24"/>
         </w:rPr>
       </w:pPr>
-      <w:r>
-        <w:rPr>
-          <w:i/>
-          <w:sz w:val="24"/>
-          <w:szCs w:val="24"/>
-        </w:rPr>
-        <w:t>The biggest immediate threat of the three enemy types, these enemies should be a player's top priority...</w:t>
+      <w:proofErr w:type="gramStart"/>
+      <w:r>
+        <w:rPr>
+          <w:i/>
+          <w:sz w:val="24"/>
+          <w:szCs w:val="24"/>
+        </w:rPr>
+        <w:t>G</w:t>
+      </w:r>
+      <w:r>
+        <w:rPr>
+          <w:i/>
+          <w:sz w:val="24"/>
+          <w:szCs w:val="24"/>
+        </w:rPr>
+        <w:t>enerally</w:t>
+      </w:r>
+      <w:proofErr w:type="gramEnd"/>
+      <w:r>
+        <w:rPr>
+          <w:i/>
+          <w:sz w:val="24"/>
+          <w:szCs w:val="24"/>
+        </w:rPr>
+        <w:t xml:space="preserve"> just a nuisance, it's most dangerous in narrow halls with nowhere to go to dodge, when in a group, or when paired with tougher enemies that keep the player distracted</w:t>
       </w:r>
     </w:p>
     <w:p>
@@ -3178,434 +3298,14 @@
     </w:p>
     <w:p>
       <w:pPr>
-        <w:ind w:left="720"/>
-        <w:rPr>
-          <w:i/>
-          <w:sz w:val="24"/>
-          <w:szCs w:val="24"/>
-        </w:rPr>
-      </w:pPr>
-      <w:r>
-        <w:rPr>
-          <w:b/>
-          <w:i/>
-          <w:sz w:val="24"/>
-          <w:szCs w:val="24"/>
-        </w:rPr>
-        <w:t>Poison</w:t>
-      </w:r>
-      <w:r>
-        <w:rPr>
-          <w:b/>
-          <w:i/>
-          <w:sz w:val="24"/>
-          <w:szCs w:val="24"/>
-        </w:rPr>
-        <w:t xml:space="preserve"> spider</w:t>
-      </w:r>
-      <w:r>
-        <w:rPr>
-          <w:i/>
-          <w:sz w:val="24"/>
-          <w:szCs w:val="24"/>
-        </w:rPr>
-        <w:t>:</w:t>
-      </w:r>
-    </w:p>
-    <w:p>
-      <w:pPr>
-        <w:ind w:left="720"/>
-        <w:rPr>
-          <w:i/>
-          <w:sz w:val="24"/>
-          <w:szCs w:val="24"/>
-        </w:rPr>
-      </w:pPr>
-      <w:r>
-        <w:rPr>
-          <w:i/>
-          <w:sz w:val="24"/>
-          <w:szCs w:val="24"/>
-        </w:rPr>
-        <w:t xml:space="preserve">health: </w:t>
-      </w:r>
-      <w:r>
-        <w:rPr>
-          <w:i/>
-          <w:sz w:val="24"/>
-          <w:szCs w:val="24"/>
-        </w:rPr>
-        <w:t>low</w:t>
-      </w:r>
-    </w:p>
-    <w:p>
-      <w:pPr>
-        <w:ind w:left="720"/>
-        <w:rPr>
-          <w:i/>
-          <w:sz w:val="24"/>
-          <w:szCs w:val="24"/>
-        </w:rPr>
-      </w:pPr>
-      <w:r>
-        <w:rPr>
-          <w:i/>
-          <w:sz w:val="24"/>
-          <w:szCs w:val="24"/>
-        </w:rPr>
-        <w:t xml:space="preserve">damage: </w:t>
-      </w:r>
-      <w:r>
-        <w:rPr>
-          <w:i/>
-          <w:sz w:val="24"/>
-          <w:szCs w:val="24"/>
-        </w:rPr>
-        <w:t>high</w:t>
-      </w:r>
-    </w:p>
-    <w:p>
-      <w:pPr>
-        <w:ind w:left="720"/>
-        <w:rPr>
-          <w:i/>
-          <w:sz w:val="24"/>
-          <w:szCs w:val="24"/>
-        </w:rPr>
-      </w:pPr>
-      <w:r>
-        <w:rPr>
-          <w:i/>
-          <w:sz w:val="24"/>
-          <w:szCs w:val="24"/>
-        </w:rPr>
-        <w:t>speed: medium</w:t>
-      </w:r>
-    </w:p>
-    <w:p>
-      <w:pPr>
-        <w:ind w:left="720"/>
-        <w:rPr>
-          <w:i/>
-          <w:sz w:val="24"/>
-          <w:szCs w:val="24"/>
-        </w:rPr>
-      </w:pPr>
-      <w:r>
-        <w:rPr>
-          <w:i/>
-          <w:sz w:val="24"/>
-          <w:szCs w:val="24"/>
-        </w:rPr>
-        <w:t>The biggest immediate threat of the three enemy types, these enemies should be a player's top priority...</w:t>
-      </w:r>
-    </w:p>
-    <w:p>
-      <w:pPr>
-        <w:pBdr>
-          <w:top w:val="none" w:sz="0" w:space="0" w:color="auto"/>
-          <w:left w:val="none" w:sz="0" w:space="0" w:color="auto"/>
-          <w:bottom w:val="none" w:sz="0" w:space="0" w:color="auto"/>
-          <w:right w:val="none" w:sz="0" w:space="0" w:color="auto"/>
-          <w:between w:val="none" w:sz="0" w:space="0" w:color="auto"/>
-        </w:pBdr>
-        <w:spacing w:after="160" w:line="259" w:lineRule="auto"/>
-        <w:rPr>
-          <w:i/>
-          <w:sz w:val="24"/>
-          <w:szCs w:val="24"/>
-        </w:rPr>
-      </w:pPr>
-      <w:r>
-        <w:rPr>
-          <w:i/>
-          <w:sz w:val="24"/>
-          <w:szCs w:val="24"/>
-        </w:rPr>
-        <w:br w:type="page"/>
-      </w:r>
-    </w:p>
-    <w:p>
-      <w:pPr>
-        <w:ind w:left="720"/>
-        <w:rPr>
-          <w:i/>
-          <w:sz w:val="24"/>
-          <w:szCs w:val="24"/>
-        </w:rPr>
-      </w:pPr>
-      <w:r>
-        <w:rPr>
-          <w:b/>
-          <w:i/>
-          <w:sz w:val="24"/>
-          <w:szCs w:val="24"/>
+        <w:pStyle w:val="Heading1"/>
+      </w:pPr>
+      <w:bookmarkStart w:id="14" w:name="_Toc507774676"/>
+      <w:r>
+        <w:rPr>
+          <w:rFonts w:eastAsia="Calibri"/>
         </w:rPr>
         <w:lastRenderedPageBreak/>
-        <w:t>Bat</w:t>
-      </w:r>
-      <w:r>
-        <w:rPr>
-          <w:i/>
-          <w:sz w:val="24"/>
-          <w:szCs w:val="24"/>
-        </w:rPr>
-        <w:t>:</w:t>
-      </w:r>
-    </w:p>
-    <w:p>
-      <w:pPr>
-        <w:ind w:left="720"/>
-        <w:rPr>
-          <w:i/>
-          <w:sz w:val="24"/>
-          <w:szCs w:val="24"/>
-        </w:rPr>
-      </w:pPr>
-      <w:r>
-        <w:rPr>
-          <w:i/>
-          <w:sz w:val="24"/>
-          <w:szCs w:val="24"/>
-        </w:rPr>
-        <w:t>health: low</w:t>
-      </w:r>
-    </w:p>
-    <w:p>
-      <w:pPr>
-        <w:ind w:left="720"/>
-        <w:rPr>
-          <w:i/>
-          <w:sz w:val="24"/>
-          <w:szCs w:val="24"/>
-        </w:rPr>
-      </w:pPr>
-      <w:r>
-        <w:rPr>
-          <w:i/>
-          <w:sz w:val="24"/>
-          <w:szCs w:val="24"/>
-        </w:rPr>
-        <w:t>damage: low</w:t>
-      </w:r>
-    </w:p>
-    <w:p>
-      <w:pPr>
-        <w:ind w:left="720"/>
-        <w:rPr>
-          <w:i/>
-          <w:sz w:val="24"/>
-          <w:szCs w:val="24"/>
-        </w:rPr>
-      </w:pPr>
-      <w:r>
-        <w:rPr>
-          <w:i/>
-          <w:sz w:val="24"/>
-          <w:szCs w:val="24"/>
-        </w:rPr>
-        <w:t>speed: fast</w:t>
-      </w:r>
-    </w:p>
-    <w:p>
-      <w:pPr>
-        <w:ind w:left="720"/>
-        <w:rPr>
-          <w:i/>
-          <w:sz w:val="24"/>
-          <w:szCs w:val="24"/>
-        </w:rPr>
-      </w:pPr>
-      <w:proofErr w:type="gramStart"/>
-      <w:r>
-        <w:rPr>
-          <w:i/>
-          <w:sz w:val="24"/>
-          <w:szCs w:val="24"/>
-        </w:rPr>
-        <w:t>G</w:t>
-      </w:r>
-      <w:r>
-        <w:rPr>
-          <w:i/>
-          <w:sz w:val="24"/>
-          <w:szCs w:val="24"/>
-        </w:rPr>
-        <w:t>enerally</w:t>
-      </w:r>
-      <w:proofErr w:type="gramEnd"/>
-      <w:r>
-        <w:rPr>
-          <w:i/>
-          <w:sz w:val="24"/>
-          <w:szCs w:val="24"/>
-        </w:rPr>
-        <w:t xml:space="preserve"> just a nuisance, it's most dangerous in narrow halls with nowhere to go to dodge, when in a group, or when paired with tougher enemies that keep the player distracted</w:t>
-      </w:r>
-    </w:p>
-    <w:p>
-      <w:pPr>
-        <w:ind w:left="720"/>
-        <w:rPr>
-          <w:i/>
-          <w:sz w:val="24"/>
-          <w:szCs w:val="24"/>
-        </w:rPr>
-      </w:pPr>
-    </w:p>
-    <w:p>
-      <w:pPr>
-        <w:ind w:left="720"/>
-        <w:rPr>
-          <w:i/>
-          <w:sz w:val="24"/>
-          <w:szCs w:val="24"/>
-        </w:rPr>
-      </w:pPr>
-      <w:r>
-        <w:rPr>
-          <w:b/>
-          <w:i/>
-          <w:sz w:val="24"/>
-          <w:szCs w:val="24"/>
-        </w:rPr>
-        <w:t xml:space="preserve">Giant </w:t>
-      </w:r>
-      <w:r>
-        <w:rPr>
-          <w:b/>
-          <w:i/>
-          <w:sz w:val="24"/>
-          <w:szCs w:val="24"/>
-        </w:rPr>
-        <w:t>Bat</w:t>
-      </w:r>
-      <w:r>
-        <w:rPr>
-          <w:i/>
-          <w:sz w:val="24"/>
-          <w:szCs w:val="24"/>
-        </w:rPr>
-        <w:t>:</w:t>
-      </w:r>
-    </w:p>
-    <w:p>
-      <w:pPr>
-        <w:ind w:left="720"/>
-        <w:rPr>
-          <w:i/>
-          <w:sz w:val="24"/>
-          <w:szCs w:val="24"/>
-        </w:rPr>
-      </w:pPr>
-      <w:r>
-        <w:rPr>
-          <w:i/>
-          <w:sz w:val="24"/>
-          <w:szCs w:val="24"/>
-        </w:rPr>
-        <w:t xml:space="preserve">health: </w:t>
-      </w:r>
-      <w:r>
-        <w:rPr>
-          <w:i/>
-          <w:sz w:val="24"/>
-          <w:szCs w:val="24"/>
-        </w:rPr>
-        <w:t>very high</w:t>
-      </w:r>
-    </w:p>
-    <w:p>
-      <w:pPr>
-        <w:ind w:left="720"/>
-        <w:rPr>
-          <w:i/>
-          <w:sz w:val="24"/>
-          <w:szCs w:val="24"/>
-        </w:rPr>
-      </w:pPr>
-      <w:r>
-        <w:rPr>
-          <w:i/>
-          <w:sz w:val="24"/>
-          <w:szCs w:val="24"/>
-        </w:rPr>
-        <w:t xml:space="preserve">damage: </w:t>
-      </w:r>
-      <w:r>
-        <w:rPr>
-          <w:i/>
-          <w:sz w:val="24"/>
-          <w:szCs w:val="24"/>
-        </w:rPr>
-        <w:t>medium</w:t>
-      </w:r>
-    </w:p>
-    <w:p>
-      <w:pPr>
-        <w:ind w:left="720"/>
-        <w:rPr>
-          <w:i/>
-          <w:sz w:val="24"/>
-          <w:szCs w:val="24"/>
-        </w:rPr>
-      </w:pPr>
-      <w:r>
-        <w:rPr>
-          <w:i/>
-          <w:sz w:val="24"/>
-          <w:szCs w:val="24"/>
-        </w:rPr>
-        <w:t xml:space="preserve">speed: </w:t>
-      </w:r>
-      <w:r>
-        <w:rPr>
-          <w:i/>
-          <w:sz w:val="24"/>
-          <w:szCs w:val="24"/>
-        </w:rPr>
-        <w:t>medium</w:t>
-      </w:r>
-    </w:p>
-    <w:p>
-      <w:pPr>
-        <w:ind w:left="720"/>
-        <w:rPr>
-          <w:i/>
-          <w:sz w:val="24"/>
-          <w:szCs w:val="24"/>
-        </w:rPr>
-      </w:pPr>
-      <w:r>
-        <w:rPr>
-          <w:i/>
-          <w:sz w:val="24"/>
-          <w:szCs w:val="24"/>
-        </w:rPr>
-        <w:t>The boss at the end of the third level, it can periodically summon more bats to help it fight.</w:t>
-      </w:r>
-      <w:bookmarkStart w:id="13" w:name="_GoBack"/>
-      <w:bookmarkEnd w:id="13"/>
-    </w:p>
-    <w:p>
-      <w:pPr>
-        <w:ind w:left="720"/>
-        <w:rPr>
-          <w:i/>
-          <w:sz w:val="24"/>
-          <w:szCs w:val="24"/>
-        </w:rPr>
-      </w:pPr>
-    </w:p>
-    <w:p>
-      <w:pPr>
-        <w:pStyle w:val="Heading1"/>
-      </w:pPr>
-      <w:bookmarkStart w:id="14" w:name="_Toc507774676"/>
-      <w:r>
-        <w:rPr>
-          <w:rFonts w:eastAsia="Calibri"/>
-        </w:rPr>
         <w:t>Weapons</w:t>
       </w:r>
       <w:bookmarkEnd w:id="14"/>
@@ -5065,7 +4765,7 @@
 </file>
 
 <file path=customXml/itemProps1.xml><?xml version="1.0" encoding="utf-8"?>
-<ds:datastoreItem xmlns:ds="http://schemas.openxmlformats.org/officeDocument/2006/customXml" ds:itemID="{5DBF5FF2-FFE5-484E-9A17-9D9AEE2709ED}">
+<ds:datastoreItem xmlns:ds="http://schemas.openxmlformats.org/officeDocument/2006/customXml" ds:itemID="{B6557305-3CE7-4706-B066-0DF0A91DF1F5}">
   <ds:schemaRefs>
     <ds:schemaRef ds:uri="http://schemas.openxmlformats.org/officeDocument/2006/bibliography"/>
   </ds:schemaRefs>

</xml_diff>